<commit_message>
Desarrollo de Cotizacion de Equipos Parte 0.4
Desarrollo de Cotizacion de Equipos Parte 0.4
</commit_message>
<xml_diff>
--- a/datos/equipo/plantillas/pi_2.docx
+++ b/datos/equipo/plantillas/pi_2.docx
@@ -95,14 +95,32 @@
           <w:sz w:val="22"/>
           <w:szCs w:val="22"/>
         </w:rPr>
-        <w:t>Huancayo, 13</w:t>
-      </w:r>
+        <w:t>Huancayo, ${</w:t>
+      </w:r>
+      <w:proofErr w:type="spellStart"/>
       <w:r>
         <w:rPr>
           <w:rFonts w:ascii="Verdana" w:hAnsi="Verdana"/>
           <w:sz w:val="22"/>
           <w:szCs w:val="22"/>
         </w:rPr>
+        <w:t>nvchDias</w:t>
+      </w:r>
+      <w:proofErr w:type="spellEnd"/>
+      <w:r>
+        <w:rPr>
+          <w:rFonts w:ascii="Verdana" w:hAnsi="Verdana"/>
+          <w:sz w:val="22"/>
+          <w:szCs w:val="22"/>
+        </w:rPr>
+        <w:t>}</w:t>
+      </w:r>
+      <w:r>
+        <w:rPr>
+          <w:rFonts w:ascii="Verdana" w:hAnsi="Verdana"/>
+          <w:sz w:val="22"/>
+          <w:szCs w:val="22"/>
+        </w:rPr>
         <w:t xml:space="preserve"> de</w:t>
       </w:r>
       <w:r>
@@ -119,23 +137,43 @@
           <w:sz w:val="22"/>
           <w:szCs w:val="22"/>
         </w:rPr>
-        <w:t>Agosto</w:t>
-      </w:r>
+        <w:t>${</w:t>
+      </w:r>
+      <w:proofErr w:type="spellStart"/>
       <w:r>
         <w:rPr>
           <w:rFonts w:ascii="Verdana" w:hAnsi="Verdana"/>
           <w:sz w:val="22"/>
           <w:szCs w:val="22"/>
         </w:rPr>
-        <w:t xml:space="preserve"> de 201</w:t>
-      </w:r>
+        <w:t>nvchMes</w:t>
+      </w:r>
+      <w:proofErr w:type="spellEnd"/>
       <w:r>
         <w:rPr>
           <w:rFonts w:ascii="Verdana" w:hAnsi="Verdana"/>
           <w:sz w:val="22"/>
           <w:szCs w:val="22"/>
         </w:rPr>
-        <w:t>7</w:t>
+        <w:t>} de ${</w:t>
+      </w:r>
+      <w:proofErr w:type="spellStart"/>
+      <w:r>
+        <w:rPr>
+          <w:rFonts w:ascii="Verdana" w:hAnsi="Verdana"/>
+          <w:sz w:val="22"/>
+          <w:szCs w:val="22"/>
+        </w:rPr>
+        <w:t>nvchAnio</w:t>
+      </w:r>
+      <w:proofErr w:type="spellEnd"/>
+      <w:r>
+        <w:rPr>
+          <w:rFonts w:ascii="Verdana" w:hAnsi="Verdana"/>
+          <w:sz w:val="22"/>
+          <w:szCs w:val="22"/>
+        </w:rPr>
+        <w:t>}</w:t>
       </w:r>
     </w:p>
     <w:p>
@@ -179,6 +217,35 @@
         <w:tab/>
         <w:t xml:space="preserve">: </w:t>
       </w:r>
+      <w:r>
+        <w:rPr>
+          <w:rFonts w:ascii="Arial" w:hAnsi="Arial" w:cs="Arial"/>
+          <w:color w:val="auto"/>
+          <w:sz w:val="22"/>
+          <w:szCs w:val="22"/>
+        </w:rPr>
+        <w:t>${</w:t>
+      </w:r>
+      <w:proofErr w:type="spellStart"/>
+      <w:r>
+        <w:rPr>
+          <w:rFonts w:ascii="Arial" w:hAnsi="Arial" w:cs="Arial"/>
+          <w:color w:val="auto"/>
+          <w:sz w:val="22"/>
+          <w:szCs w:val="22"/>
+        </w:rPr>
+        <w:t>nvchClienteProveedor</w:t>
+      </w:r>
+      <w:proofErr w:type="spellEnd"/>
+      <w:r>
+        <w:rPr>
+          <w:rFonts w:ascii="Arial" w:hAnsi="Arial" w:cs="Arial"/>
+          <w:color w:val="auto"/>
+          <w:sz w:val="22"/>
+          <w:szCs w:val="22"/>
+        </w:rPr>
+        <w:t>}</w:t>
+      </w:r>
     </w:p>
     <w:p>
       <w:pPr>
@@ -205,6 +272,32 @@
         <w:tab/>
         <w:t>:</w:t>
       </w:r>
+      <w:r>
+        <w:rPr>
+          <w:rFonts w:ascii="Arial" w:hAnsi="Arial" w:cs="Arial"/>
+          <w:sz w:val="22"/>
+          <w:szCs w:val="22"/>
+        </w:rPr>
+        <w:t xml:space="preserve"> ${</w:t>
+      </w:r>
+      <w:proofErr w:type="spellStart"/>
+      <w:r>
+        <w:rPr>
+          <w:rFonts w:ascii="Arial" w:hAnsi="Arial" w:cs="Arial"/>
+          <w:sz w:val="22"/>
+          <w:szCs w:val="22"/>
+        </w:rPr>
+        <w:t>nvchAtencion</w:t>
+      </w:r>
+      <w:proofErr w:type="spellEnd"/>
+      <w:r>
+        <w:rPr>
+          <w:rFonts w:ascii="Arial" w:hAnsi="Arial" w:cs="Arial"/>
+          <w:sz w:val="22"/>
+          <w:szCs w:val="22"/>
+        </w:rPr>
+        <w:t>}</w:t>
+      </w:r>
     </w:p>
     <w:p>
       <w:pPr>
@@ -236,6 +329,35 @@
         <w:tab/>
         <w:t xml:space="preserve">: </w:t>
       </w:r>
+      <w:r>
+        <w:rPr>
+          <w:rFonts w:ascii="Arial" w:hAnsi="Arial" w:cs="Arial"/>
+          <w:color w:val="auto"/>
+          <w:sz w:val="22"/>
+          <w:szCs w:val="22"/>
+        </w:rPr>
+        <w:t>${</w:t>
+      </w:r>
+      <w:proofErr w:type="spellStart"/>
+      <w:r>
+        <w:rPr>
+          <w:rFonts w:ascii="Arial" w:hAnsi="Arial" w:cs="Arial"/>
+          <w:color w:val="auto"/>
+          <w:sz w:val="22"/>
+          <w:szCs w:val="22"/>
+        </w:rPr>
+        <w:t>nvchDireccion</w:t>
+      </w:r>
+      <w:proofErr w:type="spellEnd"/>
+      <w:r>
+        <w:rPr>
+          <w:rFonts w:ascii="Arial" w:hAnsi="Arial" w:cs="Arial"/>
+          <w:color w:val="auto"/>
+          <w:sz w:val="22"/>
+          <w:szCs w:val="22"/>
+        </w:rPr>
+        <w:t>}</w:t>
+      </w:r>
     </w:p>
     <w:p>
       <w:pPr>
@@ -274,24 +396,27 @@
           <w:lang w:val="es-ES_tradnl"/>
         </w:rPr>
         <w:tab/>
-        <w:t xml:space="preserve">: </w:t>
-      </w:r>
-      <w:r>
-        <w:rPr>
-          <w:rFonts w:ascii="Verdana" w:hAnsi="Verdana" w:cs="Arial"/>
-          <w:sz w:val="22"/>
-          <w:szCs w:val="22"/>
-        </w:rPr>
-        <w:tab/>
-      </w:r>
-      <w:r>
-        <w:rPr>
-          <w:rFonts w:ascii="Verdana" w:hAnsi="Verdana" w:cs="Arial"/>
-          <w:sz w:val="22"/>
-          <w:szCs w:val="22"/>
-        </w:rPr>
-        <w:tab/>
-        <w:t xml:space="preserve">  </w:t>
+        <w:t>: ${</w:t>
+      </w:r>
+      <w:proofErr w:type="spellStart"/>
+      <w:r>
+        <w:rPr>
+          <w:rFonts w:cs="Arial"/>
+          <w:sz w:val="22"/>
+          <w:szCs w:val="22"/>
+          <w:lang w:val="es-ES_tradnl"/>
+        </w:rPr>
+        <w:t>nvchTelefono</w:t>
+      </w:r>
+      <w:proofErr w:type="spellEnd"/>
+      <w:r>
+        <w:rPr>
+          <w:rFonts w:cs="Arial"/>
+          <w:sz w:val="22"/>
+          <w:szCs w:val="22"/>
+          <w:lang w:val="es-ES_tradnl"/>
+        </w:rPr>
+        <w:t>}</w:t>
       </w:r>
       <w:r>
         <w:rPr>
@@ -1054,7 +1179,55 @@
                 <w:szCs w:val="22"/>
                 <w:lang w:eastAsia="es-PE"/>
               </w:rPr>
-              <w:t>US$ 5,419.49</w:t>
+              <w:t>${</w:t>
+            </w:r>
+            <w:proofErr w:type="spellStart"/>
+            <w:r>
+              <w:rPr>
+                <w:rFonts w:ascii="Verdana" w:hAnsi="Verdana" w:cs="Arial"/>
+                <w:b/>
+                <w:bCs/>
+                <w:sz w:val="22"/>
+                <w:szCs w:val="22"/>
+                <w:lang w:eastAsia="es-PE"/>
+              </w:rPr>
+              <w:t>nvchSimbolo</w:t>
+            </w:r>
+            <w:proofErr w:type="spellEnd"/>
+            <w:r>
+              <w:rPr>
+                <w:rFonts w:ascii="Verdana" w:hAnsi="Verdana" w:cs="Arial"/>
+                <w:b/>
+                <w:bCs/>
+                <w:sz w:val="22"/>
+                <w:szCs w:val="22"/>
+                <w:lang w:eastAsia="es-PE"/>
+              </w:rPr>
+              <w:t>} ${</w:t>
+            </w:r>
+            <w:proofErr w:type="spellStart"/>
+            <w:r>
+              <w:rPr>
+                <w:rFonts w:ascii="Verdana" w:hAnsi="Verdana" w:cs="Arial"/>
+                <w:b/>
+                <w:bCs/>
+                <w:sz w:val="22"/>
+                <w:szCs w:val="22"/>
+                <w:lang w:eastAsia="es-PE"/>
+              </w:rPr>
+              <w:t>dcmValorVenta</w:t>
+            </w:r>
+            <w:proofErr w:type="spellEnd"/>
+            <w:r>
+              <w:rPr>
+                <w:rFonts w:ascii="Verdana" w:hAnsi="Verdana" w:cs="Arial"/>
+                <w:b/>
+                <w:bCs/>
+                <w:sz w:val="22"/>
+                <w:szCs w:val="22"/>
+                <w:lang w:eastAsia="es-PE"/>
+              </w:rPr>
+              <w:t>}</w:t>
             </w:r>
           </w:p>
         </w:tc>
@@ -1185,7 +1358,55 @@
                 <w:szCs w:val="22"/>
                 <w:lang w:eastAsia="es-PE"/>
               </w:rPr>
-              <w:t>US$    975.51</w:t>
+              <w:t>${</w:t>
+            </w:r>
+            <w:proofErr w:type="spellStart"/>
+            <w:r>
+              <w:rPr>
+                <w:rFonts w:ascii="Verdana" w:hAnsi="Verdana" w:cs="Arial"/>
+                <w:b/>
+                <w:bCs/>
+                <w:sz w:val="22"/>
+                <w:szCs w:val="22"/>
+                <w:lang w:eastAsia="es-PE"/>
+              </w:rPr>
+              <w:t>nvchSimbolo</w:t>
+            </w:r>
+            <w:proofErr w:type="spellEnd"/>
+            <w:r>
+              <w:rPr>
+                <w:rFonts w:ascii="Verdana" w:hAnsi="Verdana" w:cs="Arial"/>
+                <w:b/>
+                <w:bCs/>
+                <w:sz w:val="22"/>
+                <w:szCs w:val="22"/>
+                <w:lang w:eastAsia="es-PE"/>
+              </w:rPr>
+              <w:t>} ${</w:t>
+            </w:r>
+            <w:proofErr w:type="spellStart"/>
+            <w:r>
+              <w:rPr>
+                <w:rFonts w:ascii="Verdana" w:hAnsi="Verdana" w:cs="Arial"/>
+                <w:b/>
+                <w:bCs/>
+                <w:sz w:val="22"/>
+                <w:szCs w:val="22"/>
+                <w:lang w:eastAsia="es-PE"/>
+              </w:rPr>
+              <w:t>dcmIGVVenta</w:t>
+            </w:r>
+            <w:proofErr w:type="spellEnd"/>
+            <w:r>
+              <w:rPr>
+                <w:rFonts w:ascii="Verdana" w:hAnsi="Verdana" w:cs="Arial"/>
+                <w:b/>
+                <w:bCs/>
+                <w:sz w:val="22"/>
+                <w:szCs w:val="22"/>
+                <w:lang w:eastAsia="es-PE"/>
+              </w:rPr>
+              <w:t>}</w:t>
             </w:r>
           </w:p>
         </w:tc>
@@ -1279,7 +1500,6 @@
           </w:tcPr>
           <w:p>
             <w:pPr>
-              <w:ind w:left="262" w:hanging="262"/>
               <w:rPr>
                 <w:rFonts w:ascii="Verdana" w:hAnsi="Verdana" w:cs="Arial"/>
                 <w:b/>
@@ -1298,7 +1518,31 @@
                 <w:szCs w:val="22"/>
                 <w:lang w:eastAsia="es-PE"/>
               </w:rPr>
-              <w:t>US$</w:t>
+              <w:t>${</w:t>
+            </w:r>
+            <w:proofErr w:type="spellStart"/>
+            <w:r>
+              <w:rPr>
+                <w:rFonts w:ascii="Verdana" w:hAnsi="Verdana" w:cs="Arial"/>
+                <w:b/>
+                <w:bCs/>
+                <w:sz w:val="22"/>
+                <w:szCs w:val="22"/>
+                <w:lang w:eastAsia="es-PE"/>
+              </w:rPr>
+              <w:t>nvchSimbolo</w:t>
+            </w:r>
+            <w:proofErr w:type="spellEnd"/>
+            <w:r>
+              <w:rPr>
+                <w:rFonts w:ascii="Verdana" w:hAnsi="Verdana" w:cs="Arial"/>
+                <w:b/>
+                <w:bCs/>
+                <w:sz w:val="22"/>
+                <w:szCs w:val="22"/>
+                <w:lang w:eastAsia="es-PE"/>
+              </w:rPr>
+              <w:t>}</w:t>
             </w:r>
             <w:r>
               <w:rPr>
@@ -1320,7 +1564,31 @@
                 <w:szCs w:val="22"/>
                 <w:lang w:eastAsia="es-PE"/>
               </w:rPr>
-              <w:t>6,395.00</w:t>
+              <w:t>${</w:t>
+            </w:r>
+            <w:proofErr w:type="spellStart"/>
+            <w:r>
+              <w:rPr>
+                <w:rFonts w:ascii="Verdana" w:hAnsi="Verdana" w:cs="Arial"/>
+                <w:b/>
+                <w:bCs/>
+                <w:sz w:val="22"/>
+                <w:szCs w:val="22"/>
+                <w:lang w:eastAsia="es-PE"/>
+              </w:rPr>
+              <w:t>dcmPrecioVenta</w:t>
+            </w:r>
+            <w:proofErr w:type="spellEnd"/>
+            <w:r>
+              <w:rPr>
+                <w:rFonts w:ascii="Verdana" w:hAnsi="Verdana" w:cs="Arial"/>
+                <w:b/>
+                <w:bCs/>
+                <w:sz w:val="22"/>
+                <w:szCs w:val="22"/>
+                <w:lang w:eastAsia="es-PE"/>
+              </w:rPr>
+              <w:t>}</w:t>
             </w:r>
           </w:p>
         </w:tc>
@@ -1697,7 +1965,36 @@
           <w:szCs w:val="22"/>
         </w:rPr>
         <w:tab/>
-        <w:t>: Inmediato, salvo previa venta.</w:t>
+        <w:t xml:space="preserve">: </w:t>
+      </w:r>
+      <w:r>
+        <w:rPr>
+          <w:rFonts w:ascii="Verdana" w:hAnsi="Verdana" w:cs="Arial"/>
+          <w:spacing w:val="-2"/>
+          <w:sz w:val="22"/>
+          <w:szCs w:val="22"/>
+        </w:rPr>
+        <w:t>${</w:t>
+      </w:r>
+      <w:proofErr w:type="spellStart"/>
+      <w:r>
+        <w:rPr>
+          <w:rFonts w:ascii="Verdana" w:hAnsi="Verdana" w:cs="Arial"/>
+          <w:spacing w:val="-2"/>
+          <w:sz w:val="22"/>
+          <w:szCs w:val="22"/>
+        </w:rPr>
+        <w:t>nvchTiempoEntrega</w:t>
+      </w:r>
+      <w:proofErr w:type="spellEnd"/>
+      <w:r>
+        <w:rPr>
+          <w:rFonts w:ascii="Verdana" w:hAnsi="Verdana" w:cs="Arial"/>
+          <w:spacing w:val="-2"/>
+          <w:sz w:val="22"/>
+          <w:szCs w:val="22"/>
+        </w:rPr>
+        <w:t>}</w:t>
       </w:r>
     </w:p>
     <w:p>
@@ -1736,7 +2033,27 @@
           <w:sz w:val="22"/>
           <w:szCs w:val="22"/>
         </w:rPr>
-        <w:t>: Contado</w:t>
+        <w:t>: ${</w:t>
+      </w:r>
+      <w:proofErr w:type="spellStart"/>
+      <w:r>
+        <w:rPr>
+          <w:rFonts w:ascii="Verdana" w:hAnsi="Verdana" w:cs="Arial"/>
+          <w:spacing w:val="-2"/>
+          <w:sz w:val="22"/>
+          <w:szCs w:val="22"/>
+        </w:rPr>
+        <w:t>nvchFormaPago</w:t>
+      </w:r>
+      <w:proofErr w:type="spellEnd"/>
+      <w:r>
+        <w:rPr>
+          <w:rFonts w:ascii="Verdana" w:hAnsi="Verdana" w:cs="Arial"/>
+          <w:spacing w:val="-2"/>
+          <w:sz w:val="22"/>
+          <w:szCs w:val="22"/>
+        </w:rPr>
+        <w:t>}</w:t>
       </w:r>
     </w:p>
     <w:p>
@@ -1776,7 +2093,36 @@
           <w:sz w:val="22"/>
           <w:szCs w:val="22"/>
         </w:rPr>
-        <w:t xml:space="preserve"> En Nuestros Almacenes de Huancayo</w:t>
+        <w:t xml:space="preserve"> </w:t>
+      </w:r>
+      <w:r>
+        <w:rPr>
+          <w:rFonts w:ascii="Verdana" w:hAnsi="Verdana" w:cs="Arial"/>
+          <w:spacing w:val="-2"/>
+          <w:sz w:val="22"/>
+          <w:szCs w:val="22"/>
+        </w:rPr>
+        <w:t>${</w:t>
+      </w:r>
+      <w:proofErr w:type="spellStart"/>
+      <w:r>
+        <w:rPr>
+          <w:rFonts w:ascii="Verdana" w:hAnsi="Verdana" w:cs="Arial"/>
+          <w:spacing w:val="-2"/>
+          <w:sz w:val="22"/>
+          <w:szCs w:val="22"/>
+        </w:rPr>
+        <w:t>nvchLugarEntrega</w:t>
+      </w:r>
+      <w:proofErr w:type="spellEnd"/>
+      <w:r>
+        <w:rPr>
+          <w:rFonts w:ascii="Verdana" w:hAnsi="Verdana" w:cs="Arial"/>
+          <w:spacing w:val="-2"/>
+          <w:sz w:val="22"/>
+          <w:szCs w:val="22"/>
+        </w:rPr>
+        <w:t>}</w:t>
       </w:r>
     </w:p>
     <w:p>
@@ -1852,16 +2198,29 @@
           <w:sz w:val="22"/>
           <w:szCs w:val="22"/>
         </w:rPr>
-        <w:t xml:space="preserve"> 15 días</w:t>
-      </w:r>
-      <w:r>
-        <w:rPr>
-          <w:rFonts w:ascii="Verdana" w:hAnsi="Verdana" w:cs="Arial"/>
-          <w:spacing w:val="-2"/>
-          <w:sz w:val="22"/>
-          <w:szCs w:val="22"/>
-        </w:rPr>
-        <w:t>.</w:t>
+        <w:t xml:space="preserve">  ${</w:t>
+      </w:r>
+      <w:proofErr w:type="spellStart"/>
+      <w:r>
+        <w:rPr>
+          <w:rFonts w:ascii="Verdana" w:hAnsi="Verdana" w:cs="Arial"/>
+          <w:bCs/>
+          <w:spacing w:val="-2"/>
+          <w:sz w:val="22"/>
+          <w:szCs w:val="22"/>
+        </w:rPr>
+        <w:t>nvchDiasValidez</w:t>
+      </w:r>
+      <w:proofErr w:type="spellEnd"/>
+      <w:r>
+        <w:rPr>
+          <w:rFonts w:ascii="Verdana" w:hAnsi="Verdana" w:cs="Arial"/>
+          <w:bCs/>
+          <w:spacing w:val="-2"/>
+          <w:sz w:val="22"/>
+          <w:szCs w:val="22"/>
+        </w:rPr>
+        <w:t>}</w:t>
       </w:r>
     </w:p>
     <w:p>
@@ -1921,7 +2280,29 @@
           <w:sz w:val="22"/>
           <w:szCs w:val="22"/>
         </w:rPr>
-        <w:t>: 06 Meses, en condiciones normales de Trabajo</w:t>
+        <w:t xml:space="preserve">: </w:t>
+      </w:r>
+      <w:r>
+        <w:rPr>
+          <w:rFonts w:ascii="Verdana" w:hAnsi="Verdana" w:cs="Arial"/>
+          <w:bCs/>
+          <w:spacing w:val="-2"/>
+          <w:sz w:val="22"/>
+          <w:szCs w:val="22"/>
+        </w:rPr>
+        <w:t>${nvchGarantia</w:t>
+      </w:r>
+      <w:bookmarkStart w:id="0" w:name="_GoBack"/>
+      <w:bookmarkEnd w:id="0"/>
+      <w:r>
+        <w:rPr>
+          <w:rFonts w:ascii="Verdana" w:hAnsi="Verdana" w:cs="Arial"/>
+          <w:bCs/>
+          <w:spacing w:val="-2"/>
+          <w:sz w:val="22"/>
+          <w:szCs w:val="22"/>
+        </w:rPr>
+        <w:t>}</w:t>
       </w:r>
     </w:p>
     <w:p>
@@ -1999,73 +2380,82 @@
     </w:p>
     <w:p>
       <w:pPr>
-        <w:rPr>
-          <w:rFonts w:ascii="Verdana" w:hAnsi="Verdana" w:cs="Arial"/>
-          <w:sz w:val="22"/>
-          <w:szCs w:val="22"/>
-        </w:rPr>
-      </w:pPr>
-      <w:r>
-        <w:rPr>
-          <w:rFonts w:ascii="Verdana" w:hAnsi="Verdana" w:cs="Arial"/>
-          <w:sz w:val="22"/>
-          <w:szCs w:val="22"/>
-        </w:rPr>
-        <w:t xml:space="preserve">       </w:t>
-      </w:r>
-      <w:r>
-        <w:rPr>
-          <w:rFonts w:ascii="Verdana" w:hAnsi="Verdana" w:cs="Arial"/>
-          <w:sz w:val="22"/>
-          <w:szCs w:val="22"/>
-        </w:rPr>
-        <w:t>Miguel A. Beltrán P.</w:t>
-      </w:r>
-    </w:p>
-    <w:p>
-      <w:pPr>
-        <w:rPr>
-          <w:rFonts w:ascii="Verdana" w:hAnsi="Verdana" w:cs="Arial"/>
-          <w:sz w:val="22"/>
-          <w:szCs w:val="22"/>
-        </w:rPr>
-      </w:pPr>
-      <w:r>
-        <w:rPr>
-          <w:rFonts w:ascii="Verdana" w:hAnsi="Verdana" w:cs="Arial"/>
-          <w:sz w:val="22"/>
-          <w:szCs w:val="22"/>
-        </w:rPr>
-        <w:t xml:space="preserve">   </w:t>
-      </w:r>
-      <w:r>
-        <w:rPr>
-          <w:rFonts w:ascii="Verdana" w:hAnsi="Verdana" w:cs="Arial"/>
-          <w:sz w:val="22"/>
-          <w:szCs w:val="22"/>
-        </w:rPr>
-        <w:t>Asesor</w:t>
-      </w:r>
-      <w:r>
-        <w:rPr>
-          <w:rFonts w:ascii="Verdana" w:hAnsi="Verdana" w:cs="Arial"/>
-          <w:sz w:val="22"/>
-          <w:szCs w:val="22"/>
-        </w:rPr>
-        <w:t xml:space="preserve"> Comercial</w:t>
-      </w:r>
-      <w:r>
-        <w:rPr>
-          <w:rFonts w:ascii="Verdana" w:hAnsi="Verdana" w:cs="Arial"/>
-          <w:sz w:val="22"/>
-          <w:szCs w:val="22"/>
-        </w:rPr>
-        <w:t xml:space="preserve"> Agrícola</w:t>
-      </w:r>
-    </w:p>
-    <w:p>
-      <w:pPr>
-        <w:ind w:firstLine="708"/>
+        <w:ind w:right="5436"/>
+        <w:jc w:val="center"/>
+        <w:rPr>
+          <w:rFonts w:ascii="Verdana" w:hAnsi="Verdana" w:cs="Arial"/>
+          <w:sz w:val="22"/>
+          <w:szCs w:val="22"/>
+        </w:rPr>
+      </w:pPr>
+      <w:r>
+        <w:rPr>
+          <w:rFonts w:ascii="Verdana" w:hAnsi="Verdana" w:cs="Arial"/>
+          <w:sz w:val="22"/>
+          <w:szCs w:val="22"/>
+        </w:rPr>
+        <w:t>${</w:t>
+      </w:r>
+      <w:proofErr w:type="spellStart"/>
+      <w:r>
+        <w:rPr>
+          <w:rFonts w:ascii="Verdana" w:hAnsi="Verdana" w:cs="Arial"/>
+          <w:sz w:val="22"/>
+          <w:szCs w:val="22"/>
+        </w:rPr>
+        <w:t>nvchAutor</w:t>
+      </w:r>
+      <w:proofErr w:type="spellEnd"/>
+      <w:r>
+        <w:rPr>
+          <w:rFonts w:ascii="Verdana" w:hAnsi="Verdana" w:cs="Arial"/>
+          <w:sz w:val="22"/>
+          <w:szCs w:val="22"/>
+        </w:rPr>
+        <w:t>}</w:t>
+      </w:r>
+    </w:p>
+    <w:p>
+      <w:pPr>
+        <w:ind w:right="5436"/>
+        <w:jc w:val="center"/>
+        <w:rPr>
+          <w:rFonts w:ascii="Verdana" w:hAnsi="Verdana" w:cs="Arial"/>
+          <w:sz w:val="22"/>
+          <w:szCs w:val="22"/>
+        </w:rPr>
+      </w:pPr>
+      <w:r>
+        <w:rPr>
+          <w:rFonts w:ascii="Verdana" w:hAnsi="Verdana" w:cs="Arial"/>
+          <w:sz w:val="22"/>
+          <w:szCs w:val="22"/>
+        </w:rPr>
+        <w:t>${</w:t>
+      </w:r>
+      <w:proofErr w:type="spellStart"/>
+      <w:r>
+        <w:rPr>
+          <w:rFonts w:ascii="Verdana" w:hAnsi="Verdana" w:cs="Arial"/>
+          <w:sz w:val="22"/>
+          <w:szCs w:val="22"/>
+        </w:rPr>
+        <w:t>nvchCargo</w:t>
+      </w:r>
+      <w:proofErr w:type="spellEnd"/>
+      <w:r>
+        <w:rPr>
+          <w:rFonts w:ascii="Verdana" w:hAnsi="Verdana" w:cs="Arial"/>
+          <w:sz w:val="22"/>
+          <w:szCs w:val="22"/>
+        </w:rPr>
+        <w:t>}</w:t>
+      </w:r>
+    </w:p>
+    <w:p>
+      <w:pPr>
+        <w:ind w:right="5436"/>
+        <w:jc w:val="center"/>
         <w:rPr>
           <w:rStyle w:val="Hipervnculo"/>
           <w:rFonts w:ascii="Verdana" w:hAnsi="Verdana" w:cs="Arial"/>
@@ -2075,17 +2465,6 @@
           <w:u w:val="none"/>
         </w:rPr>
       </w:pPr>
-      <w:r>
-        <w:rPr>
-          <w:rStyle w:val="Hipervnculo"/>
-          <w:rFonts w:ascii="Verdana" w:hAnsi="Verdana" w:cs="Arial"/>
-          <w:color w:val="auto"/>
-          <w:sz w:val="22"/>
-          <w:szCs w:val="22"/>
-          <w:u w:val="none"/>
-        </w:rPr>
-        <w:t xml:space="preserve">   </w:t>
-      </w:r>
       <w:proofErr w:type="spellStart"/>
       <w:r>
         <w:rPr>
@@ -2457,7 +2836,7 @@
               <wp:lineTo x="0" y="0"/>
             </wp:wrapPolygon>
           </wp:wrapTight>
-          <wp:docPr id="20" name="Imagen 20"/>
+          <wp:docPr id="7" name="Imagen 7"/>
           <wp:cNvGraphicFramePr>
             <a:graphicFrameLocks xmlns:a="http://schemas.openxmlformats.org/drawingml/2006/main" noChangeAspect="1"/>
           </wp:cNvGraphicFramePr>
@@ -2525,7 +2904,7 @@
           <wp:extent cx="2379229" cy="581025"/>
           <wp:effectExtent l="0" t="0" r="2540" b="0"/>
           <wp:wrapNone/>
-          <wp:docPr id="4" name="Imagen 4"/>
+          <wp:docPr id="8" name="Imagen 8"/>
           <wp:cNvGraphicFramePr>
             <a:graphicFrameLocks xmlns:a="http://schemas.openxmlformats.org/drawingml/2006/main" noChangeAspect="1"/>
           </wp:cNvGraphicFramePr>
@@ -2596,8 +2975,6 @@
       </w:rPr>
       <w:t>¡18 Años Liderando el Sector Agrícola!</w:t>
     </w:r>
-    <w:bookmarkStart w:id="0" w:name="_GoBack"/>
-    <w:bookmarkEnd w:id="0"/>
   </w:p>
 </w:hdr>
 </file>

</xml_diff>